<commit_message>
updated the description (finalized)
</commit_message>
<xml_diff>
--- a/Description file.docx
+++ b/Description file.docx
@@ -3,21 +3,160 @@
 <w:document xmlns:wpc="http://schemas.microsoft.com/office/word/2010/wordprocessingCanvas" xmlns:mc="http://schemas.openxmlformats.org/markup-compatibility/2006" xmlns:o="urn:schemas-microsoft-com:office:office" xmlns:r="http://schemas.openxmlformats.org/officeDocument/2006/relationships" xmlns:m="http://schemas.openxmlformats.org/officeDocument/2006/math" xmlns:v="urn:schemas-microsoft-com:vml" xmlns:wp14="http://schemas.microsoft.com/office/word/2010/wordprocessingDrawing" xmlns:wp="http://schemas.openxmlformats.org/drawingml/2006/wordprocessingDrawing" xmlns:w10="urn:schemas-microsoft-com:office:word" xmlns:w="http://schemas.openxmlformats.org/wordprocessingml/2006/main" xmlns:w14="http://schemas.microsoft.com/office/word/2010/wordml" xmlns:wpg="http://schemas.microsoft.com/office/word/2010/wordprocessingGroup" xmlns:wpi="http://schemas.microsoft.com/office/word/2010/wordprocessingInk" xmlns:wne="http://schemas.microsoft.com/office/word/2006/wordml" xmlns:wps="http://schemas.microsoft.com/office/word/2010/wordprocessingShape" mc:Ignorable="w14 wp14">
   <w:body>
     <w:p>
-      <w:r>
-        <w:t>We were tasked (as a group) to create an 8 bit multiplier in VHDL.   The multiplier is the 3-rd version we discussed in class, which has a finite state machine and a clock (except we were given an adder to use instead of our alu.</w:t>
-      </w:r>
-    </w:p>
-    <w:p>
-      <w:r>
-        <w:t>This was done on a computer with windows 7 through the environment Sonata.</w:t>
-      </w:r>
-    </w:p>
-    <w:p>
+      <w:pPr>
+        <w:spacing w:after="0" w:line="240" w:lineRule="auto"/>
+      </w:pPr>
+      <w:r>
+        <w:t xml:space="preserve">Andrew </w:t>
+      </w:r>
+      <w:proofErr w:type="spellStart"/>
+      <w:r>
+        <w:t>Staffieri</w:t>
+      </w:r>
+      <w:proofErr w:type="spellEnd"/>
+      <w:r>
+        <w:t xml:space="preserve"> and Benjamin </w:t>
+      </w:r>
+      <w:proofErr w:type="spellStart"/>
+      <w:r>
+        <w:t>Brouse</w:t>
+      </w:r>
+      <w:proofErr w:type="spellEnd"/>
+    </w:p>
+    <w:p>
+      <w:pPr>
+        <w:spacing w:after="0" w:line="240" w:lineRule="auto"/>
+      </w:pPr>
+      <w:r>
+        <w:t>CS 281</w:t>
+      </w:r>
+    </w:p>
+    <w:p>
+      <w:pPr>
+        <w:spacing w:after="0" w:line="240" w:lineRule="auto"/>
+      </w:pPr>
+      <w:r>
+        <w:t>Programming Assignment 2</w:t>
+      </w:r>
+    </w:p>
+    <w:p>
+      <w:pPr>
+        <w:spacing w:after="0" w:line="240" w:lineRule="auto"/>
+      </w:pPr>
+      <w:r>
+        <w:t>11/30/11</w:t>
+      </w:r>
+    </w:p>
+    <w:p>
+      <w:pPr>
+        <w:spacing w:after="0" w:line="240" w:lineRule="auto"/>
+      </w:pPr>
+    </w:p>
+    <w:p>
+      <w:pPr>
+        <w:spacing w:after="0" w:line="240" w:lineRule="auto"/>
+        <w:ind w:firstLine="720"/>
+      </w:pPr>
+      <w:r>
+        <w:t xml:space="preserve">We were tasked (as a group) to create an 8 bit multiplier in VHDL.   The multiplier is the 3-rd version we discussed in class, which has a finite state machine and a clock (except we were given an adder to use instead of our </w:t>
+      </w:r>
+      <w:proofErr w:type="spellStart"/>
+      <w:r>
+        <w:t>alu</w:t>
+      </w:r>
+      <w:proofErr w:type="spellEnd"/>
+      <w:r>
+        <w:t>)</w:t>
+      </w:r>
+      <w:r>
+        <w:t>.</w:t>
+      </w:r>
+    </w:p>
+    <w:p>
+      <w:pPr>
+        <w:spacing w:after="0" w:line="240" w:lineRule="auto"/>
+        <w:ind w:firstLine="720"/>
+      </w:pPr>
+    </w:p>
+    <w:p>
+      <w:pPr>
+        <w:spacing w:after="0" w:line="240" w:lineRule="auto"/>
+        <w:ind w:firstLine="720"/>
+      </w:pPr>
+      <w:r>
+        <w:t>The code submitted with this lab was created in Sonata VHDL on a Windows 7 64-bit machine.</w:t>
+      </w:r>
+    </w:p>
+    <w:p>
+      <w:pPr>
+        <w:spacing w:after="0" w:line="240" w:lineRule="auto"/>
+      </w:pPr>
+      <w:r>
+        <w:t xml:space="preserve">To run the files in this </w:t>
+      </w:r>
+      <w:r>
+        <w:t>assignment</w:t>
+      </w:r>
+      <w:r>
+        <w:t xml:space="preserve"> you must have access to a VHDL simulator (i.e. Sonata).  Load the appropriate files in the simulator</w:t>
+      </w:r>
+      <w:r>
+        <w:t xml:space="preserve"> (all .</w:t>
+      </w:r>
+      <w:proofErr w:type="spellStart"/>
+      <w:r>
+        <w:t>vhd</w:t>
+      </w:r>
+      <w:proofErr w:type="spellEnd"/>
+      <w:r>
+        <w:t xml:space="preserve"> files included with this submission)</w:t>
+      </w:r>
+      <w:r>
+        <w:t xml:space="preserve"> and add the appropriate level to the top-level</w:t>
+      </w:r>
+      <w:r>
+        <w:t xml:space="preserve"> (multiplier tester)</w:t>
+      </w:r>
+      <w:r>
+        <w:t>.  You can now simulate using the test bench included.</w:t>
+      </w:r>
+    </w:p>
+    <w:p>
+      <w:pPr>
+        <w:spacing w:after="0" w:line="240" w:lineRule="auto"/>
+        <w:ind w:firstLine="720"/>
+      </w:pPr>
+    </w:p>
+    <w:p>
+      <w:pPr>
+        <w:spacing w:after="0" w:line="240" w:lineRule="auto"/>
+        <w:ind w:firstLine="720"/>
+      </w:pPr>
+      <w:r>
+        <w:t xml:space="preserve">Testing for this assignment was a frustrating a painstaking task for us.  It was tough to time when one multiplication process would be done and when another would begin (so we could do a reset on the HILO registers).  Our code works perfectly except for one flaw: when the least significant bit is 1 and the </w:t>
+      </w:r>
+      <w:proofErr w:type="spellStart"/>
+      <w:r>
+        <w:t>mcand</w:t>
+      </w:r>
+      <w:proofErr w:type="spellEnd"/>
+      <w:r>
+        <w:t xml:space="preserve"> should be added to the HI register, our code shifts first and then adds.  We worked for an extremely long time attempting to overcome this problem but could not.  This is the only reason our output values are just a little off.</w:t>
+      </w:r>
       <w:bookmarkStart w:id="0" w:name="_GoBack"/>
       <w:bookmarkEnd w:id="0"/>
     </w:p>
+    <w:p>
+      <w:pPr>
+        <w:spacing w:after="0" w:line="240" w:lineRule="auto"/>
+      </w:pPr>
+    </w:p>
+    <w:p>
+      <w:pPr>
+        <w:spacing w:after="0" w:line="240" w:lineRule="auto"/>
+      </w:pPr>
+    </w:p>
     <w:sectPr>
-      <w:headerReference w:type="default" r:id="rId7"/>
       <w:pgSz w:w="12240" w:h="15840"/>
       <w:pgMar w:top="1440" w:right="1440" w:bottom="1440" w:left="1440" w:header="720" w:footer="720" w:gutter="0"/>
       <w:cols w:space="720"/>
@@ -75,39 +214,6 @@
     </w:p>
   </w:footnote>
 </w:footnotes>
-</file>
-
-<file path=word/header1.xml><?xml version="1.0" encoding="utf-8"?>
-<w:hdr xmlns:wpc="http://schemas.microsoft.com/office/word/2010/wordprocessingCanvas" xmlns:mc="http://schemas.openxmlformats.org/markup-compatibility/2006" xmlns:o="urn:schemas-microsoft-com:office:office" xmlns:r="http://schemas.openxmlformats.org/officeDocument/2006/relationships" xmlns:m="http://schemas.openxmlformats.org/officeDocument/2006/math" xmlns:v="urn:schemas-microsoft-com:vml" xmlns:wp14="http://schemas.microsoft.com/office/word/2010/wordprocessingDrawing" xmlns:wp="http://schemas.openxmlformats.org/drawingml/2006/wordprocessingDrawing" xmlns:w10="urn:schemas-microsoft-com:office:word" xmlns:w="http://schemas.openxmlformats.org/wordprocessingml/2006/main" xmlns:w14="http://schemas.microsoft.com/office/word/2010/wordml" xmlns:wpg="http://schemas.microsoft.com/office/word/2010/wordprocessingGroup" xmlns:wpi="http://schemas.microsoft.com/office/word/2010/wordprocessingInk" xmlns:wne="http://schemas.microsoft.com/office/word/2006/wordml" xmlns:wps="http://schemas.microsoft.com/office/word/2010/wordprocessingShape" mc:Ignorable="w14 wp14">
-  <w:p>
-    <w:pPr>
-      <w:pStyle w:val="Header"/>
-    </w:pPr>
-    <w:r>
-      <w:t>Andrew Staffieri</w:t>
-    </w:r>
-    <w:r>
-      <w:ptab w:relativeTo="margin" w:alignment="center" w:leader="none"/>
-    </w:r>
-    <w:r>
-      <w:t>Systems Architecture CS 281</w:t>
-    </w:r>
-    <w:r>
-      <w:ptab w:relativeTo="margin" w:alignment="right" w:leader="none"/>
-    </w:r>
-    <w:r>
-      <w:t>November 30, 2011</w:t>
-    </w:r>
-  </w:p>
-  <w:p>
-    <w:pPr>
-      <w:pStyle w:val="Header"/>
-    </w:pPr>
-    <w:r>
-      <w:t>Ben Brouse</w:t>
-    </w:r>
-  </w:p>
-</w:hdr>
 </file>
 
 <file path=word/styles.xml><?xml version="1.0" encoding="utf-8"?>

</xml_diff>